<commit_message>
Segunda Entrega del Proyecto
</commit_message>
<xml_diff>
--- a/docs/Enunciado del proyecto/ESPECIFICACIONES_PROYECTO_FINAL_DEL_CURSO (1).docx
+++ b/docs/Enunciado del proyecto/ESPECIFICACIONES_PROYECTO_FINAL_DEL_CURSO (1).docx
@@ -1,6 +1,6 @@
 
 <file path=word/document.xml><?xml version="1.0" encoding="utf-8"?>
-<w:document xmlns:wpc="http://schemas.microsoft.com/office/word/2010/wordprocessingCanvas" xmlns:cx="http://schemas.microsoft.com/office/drawing/2014/chartex" xmlns:cx1="http://schemas.microsoft.com/office/drawing/2015/9/8/chartex" xmlns:cx2="http://schemas.microsoft.com/office/drawing/2015/10/21/chartex" xmlns:cx3="http://schemas.microsoft.com/office/drawing/2016/5/9/chartex" xmlns:cx4="http://schemas.microsoft.com/office/drawing/2016/5/10/chartex" xmlns:cx5="http://schemas.microsoft.com/office/drawing/2016/5/11/chartex" xmlns:cx6="http://schemas.microsoft.com/office/drawing/2016/5/12/chartex" xmlns:cx7="http://schemas.microsoft.com/office/drawing/2016/5/13/chartex" xmlns:cx8="http://schemas.microsoft.com/office/drawing/2016/5/14/chartex" xmlns:mc="http://schemas.openxmlformats.org/markup-compatibility/2006" xmlns:aink="http://schemas.microsoft.com/office/drawing/2016/ink" xmlns:am3d="http://schemas.microsoft.com/office/drawing/2017/model3d" xmlns:o="urn:schemas-microsoft-com:office:office" xmlns:r="http://schemas.openxmlformats.org/officeDocument/2006/relationships" xmlns:m="http://schemas.openxmlformats.org/officeDocument/2006/math" xmlns:v="urn:schemas-microsoft-com:vml" xmlns:wp14="http://schemas.microsoft.com/office/word/2010/wordprocessingDrawing" xmlns:wp="http://schemas.openxmlformats.org/drawingml/2006/wordprocessingDrawing" xmlns:w10="urn:schemas-microsoft-com:office:word" xmlns:w="http://schemas.openxmlformats.org/wordprocessingml/2006/main" xmlns:w14="http://schemas.microsoft.com/office/word/2010/wordml" xmlns:w15="http://schemas.microsoft.com/office/word/2012/wordml" xmlns:w16cid="http://schemas.microsoft.com/office/word/2016/wordml/cid" xmlns:w16se="http://schemas.microsoft.com/office/word/2015/wordml/symex" xmlns:wpg="http://schemas.microsoft.com/office/word/2010/wordprocessingGroup" xmlns:wpi="http://schemas.microsoft.com/office/word/2010/wordprocessingInk" xmlns:wne="http://schemas.microsoft.com/office/word/2006/wordml" xmlns:wps="http://schemas.microsoft.com/office/word/2010/wordprocessingShape" mc:Ignorable="w14 w15 w16se w16cid wp14">
+<w:document xmlns:wpc="http://schemas.microsoft.com/office/word/2010/wordprocessingCanvas" xmlns:cx="http://schemas.microsoft.com/office/drawing/2014/chartex" xmlns:cx1="http://schemas.microsoft.com/office/drawing/2015/9/8/chartex" xmlns:cx2="http://schemas.microsoft.com/office/drawing/2015/10/21/chartex" xmlns:cx3="http://schemas.microsoft.com/office/drawing/2016/5/9/chartex" xmlns:cx4="http://schemas.microsoft.com/office/drawing/2016/5/10/chartex" xmlns:cx5="http://schemas.microsoft.com/office/drawing/2016/5/11/chartex" xmlns:cx6="http://schemas.microsoft.com/office/drawing/2016/5/12/chartex" xmlns:cx7="http://schemas.microsoft.com/office/drawing/2016/5/13/chartex" xmlns:cx8="http://schemas.microsoft.com/office/drawing/2016/5/14/chartex" xmlns:mc="http://schemas.openxmlformats.org/markup-compatibility/2006" xmlns:aink="http://schemas.microsoft.com/office/drawing/2016/ink" xmlns:am3d="http://schemas.microsoft.com/office/drawing/2017/model3d" xmlns:o="urn:schemas-microsoft-com:office:office" xmlns:r="http://schemas.openxmlformats.org/officeDocument/2006/relationships" xmlns:m="http://schemas.openxmlformats.org/officeDocument/2006/math" xmlns:v="urn:schemas-microsoft-com:vml" xmlns:wp14="http://schemas.microsoft.com/office/word/2010/wordprocessingDrawing" xmlns:wp="http://schemas.openxmlformats.org/drawingml/2006/wordprocessingDrawing" xmlns:w10="urn:schemas-microsoft-com:office:word" xmlns:w="http://schemas.openxmlformats.org/wordprocessingml/2006/main" xmlns:w14="http://schemas.microsoft.com/office/word/2010/wordml" xmlns:w15="http://schemas.microsoft.com/office/word/2012/wordml" xmlns:w16cex="http://schemas.microsoft.com/office/word/2018/wordml/cex" xmlns:w16cid="http://schemas.microsoft.com/office/word/2016/wordml/cid" xmlns:w16="http://schemas.microsoft.com/office/word/2018/wordml" xmlns:w16se="http://schemas.microsoft.com/office/word/2015/wordml/symex" xmlns:wpg="http://schemas.microsoft.com/office/word/2010/wordprocessingGroup" xmlns:wpi="http://schemas.microsoft.com/office/word/2010/wordprocessingInk" xmlns:wne="http://schemas.microsoft.com/office/word/2006/wordml" xmlns:wps="http://schemas.microsoft.com/office/word/2010/wordprocessingShape" mc:Ignorable="w14 w15 w16se w16cid w16 w16cex wp14">
   <w:body>
     <w:p>
       <w:pPr>
@@ -211,8 +211,14 @@
         </w:pBdr>
         <w:ind w:left="2160" w:hanging="2095"/>
         <w:jc w:val="both"/>
-      </w:pPr>
-      <w:r>
+        <w:rPr>
+          <w:highlight w:val="yellow"/>
+        </w:rPr>
+      </w:pPr>
+      <w:r>
+        <w:rPr>
+          <w:highlight w:val="yellow"/>
+        </w:rPr>
         <w:t>Se deben identificar los principales casos de excepción y manejarlos pertinentemente en cada caso (pueden ser lanzadas en un método, propagados por otros y capturados posteriormente)</w:t>
       </w:r>
     </w:p>
@@ -251,8 +257,14 @@
         </w:pBdr>
         <w:ind w:left="425"/>
         <w:jc w:val="both"/>
-      </w:pPr>
-      <w:r>
+        <w:rPr>
+          <w:highlight w:val="yellow"/>
+        </w:rPr>
+      </w:pPr>
+      <w:r>
+        <w:rPr>
+          <w:highlight w:val="yellow"/>
+        </w:rPr>
         <w:t>(6 Puntos) Se deben identificar al menos 3 excepciones personalizadas (con su propia clase).</w:t>
       </w:r>
     </w:p>
@@ -271,9 +283,20 @@
         </w:pBdr>
         <w:ind w:left="425"/>
         <w:jc w:val="both"/>
-      </w:pPr>
-      <w:r>
-        <w:t>El proyecto debe incluir el diseño y la implementación de Pruebas Unitarias Automáticas para TODOS los métodos de las clases del mundo.</w:t>
+        <w:rPr>
+          <w:i/>
+          <w:iCs/>
+        </w:rPr>
+      </w:pPr>
+      <w:r>
+        <w:t xml:space="preserve">El </w:t>
+      </w:r>
+      <w:r>
+        <w:rPr>
+          <w:i/>
+          <w:iCs/>
+        </w:rPr>
+        <w:t>proyecto debe incluir el diseño y la implementación de Pruebas Unitarias Automáticas para TODOS los métodos de las clases del mundo.</w:t>
       </w:r>
     </w:p>
     <w:p>
@@ -532,16 +555,28 @@
         </w:pBdr>
         <w:ind w:left="425"/>
         <w:jc w:val="both"/>
-      </w:pPr>
-      <w:r>
+        <w:rPr>
+          <w:highlight w:val="yellow"/>
+        </w:rPr>
+      </w:pPr>
+      <w:r>
+        <w:rPr>
+          <w:highlight w:val="yellow"/>
+        </w:rPr>
         <w:t xml:space="preserve">(6 Puntos) Su programa debe incluir al menos un panel donde usted dibuje </w:t>
       </w:r>
       <w:proofErr w:type="gramStart"/>
       <w:r>
+        <w:rPr>
+          <w:highlight w:val="yellow"/>
+        </w:rPr>
         <w:t>un gráficos</w:t>
       </w:r>
       <w:proofErr w:type="gramEnd"/>
       <w:r>
+        <w:rPr>
+          <w:highlight w:val="yellow"/>
+        </w:rPr>
         <w:t xml:space="preserve"> con al menos 2 primitivas por cada gráfico </w:t>
       </w:r>
     </w:p>
@@ -1004,7 +1039,7 @@
 </file>
 
 <file path=word/endnotes.xml><?xml version="1.0" encoding="utf-8"?>
-<w:endnotes xmlns:wpc="http://schemas.microsoft.com/office/word/2010/wordprocessingCanvas" xmlns:cx="http://schemas.microsoft.com/office/drawing/2014/chartex" xmlns:cx1="http://schemas.microsoft.com/office/drawing/2015/9/8/chartex" xmlns:cx2="http://schemas.microsoft.com/office/drawing/2015/10/21/chartex" xmlns:cx3="http://schemas.microsoft.com/office/drawing/2016/5/9/chartex" xmlns:cx4="http://schemas.microsoft.com/office/drawing/2016/5/10/chartex" xmlns:cx5="http://schemas.microsoft.com/office/drawing/2016/5/11/chartex" xmlns:cx6="http://schemas.microsoft.com/office/drawing/2016/5/12/chartex" xmlns:cx7="http://schemas.microsoft.com/office/drawing/2016/5/13/chartex" xmlns:cx8="http://schemas.microsoft.com/office/drawing/2016/5/14/chartex" xmlns:mc="http://schemas.openxmlformats.org/markup-compatibility/2006" xmlns:aink="http://schemas.microsoft.com/office/drawing/2016/ink" xmlns:am3d="http://schemas.microsoft.com/office/drawing/2017/model3d" xmlns:o="urn:schemas-microsoft-com:office:office" xmlns:r="http://schemas.openxmlformats.org/officeDocument/2006/relationships" xmlns:m="http://schemas.openxmlformats.org/officeDocument/2006/math" xmlns:v="urn:schemas-microsoft-com:vml" xmlns:wp14="http://schemas.microsoft.com/office/word/2010/wordprocessingDrawing" xmlns:wp="http://schemas.openxmlformats.org/drawingml/2006/wordprocessingDrawing" xmlns:w10="urn:schemas-microsoft-com:office:word" xmlns:w="http://schemas.openxmlformats.org/wordprocessingml/2006/main" xmlns:w14="http://schemas.microsoft.com/office/word/2010/wordml" xmlns:w15="http://schemas.microsoft.com/office/word/2012/wordml" xmlns:w16cid="http://schemas.microsoft.com/office/word/2016/wordml/cid" xmlns:w16se="http://schemas.microsoft.com/office/word/2015/wordml/symex" xmlns:wpg="http://schemas.microsoft.com/office/word/2010/wordprocessingGroup" xmlns:wpi="http://schemas.microsoft.com/office/word/2010/wordprocessingInk" xmlns:wne="http://schemas.microsoft.com/office/word/2006/wordml" xmlns:wps="http://schemas.microsoft.com/office/word/2010/wordprocessingShape" mc:Ignorable="w14 w15 w16se w16cid wp14">
+<w:endnotes xmlns:wpc="http://schemas.microsoft.com/office/word/2010/wordprocessingCanvas" xmlns:cx="http://schemas.microsoft.com/office/drawing/2014/chartex" xmlns:cx1="http://schemas.microsoft.com/office/drawing/2015/9/8/chartex" xmlns:cx2="http://schemas.microsoft.com/office/drawing/2015/10/21/chartex" xmlns:cx3="http://schemas.microsoft.com/office/drawing/2016/5/9/chartex" xmlns:cx4="http://schemas.microsoft.com/office/drawing/2016/5/10/chartex" xmlns:cx5="http://schemas.microsoft.com/office/drawing/2016/5/11/chartex" xmlns:cx6="http://schemas.microsoft.com/office/drawing/2016/5/12/chartex" xmlns:cx7="http://schemas.microsoft.com/office/drawing/2016/5/13/chartex" xmlns:cx8="http://schemas.microsoft.com/office/drawing/2016/5/14/chartex" xmlns:mc="http://schemas.openxmlformats.org/markup-compatibility/2006" xmlns:aink="http://schemas.microsoft.com/office/drawing/2016/ink" xmlns:am3d="http://schemas.microsoft.com/office/drawing/2017/model3d" xmlns:o="urn:schemas-microsoft-com:office:office" xmlns:r="http://schemas.openxmlformats.org/officeDocument/2006/relationships" xmlns:m="http://schemas.openxmlformats.org/officeDocument/2006/math" xmlns:v="urn:schemas-microsoft-com:vml" xmlns:wp14="http://schemas.microsoft.com/office/word/2010/wordprocessingDrawing" xmlns:wp="http://schemas.openxmlformats.org/drawingml/2006/wordprocessingDrawing" xmlns:w10="urn:schemas-microsoft-com:office:word" xmlns:w="http://schemas.openxmlformats.org/wordprocessingml/2006/main" xmlns:w14="http://schemas.microsoft.com/office/word/2010/wordml" xmlns:w15="http://schemas.microsoft.com/office/word/2012/wordml" xmlns:w16cex="http://schemas.microsoft.com/office/word/2018/wordml/cex" xmlns:w16cid="http://schemas.microsoft.com/office/word/2016/wordml/cid" xmlns:w16="http://schemas.microsoft.com/office/word/2018/wordml" xmlns:w16se="http://schemas.microsoft.com/office/word/2015/wordml/symex" xmlns:wpg="http://schemas.microsoft.com/office/word/2010/wordprocessingGroup" xmlns:wpi="http://schemas.microsoft.com/office/word/2010/wordprocessingInk" xmlns:wne="http://schemas.microsoft.com/office/word/2006/wordml" xmlns:wps="http://schemas.microsoft.com/office/word/2010/wordprocessingShape" mc:Ignorable="w14 w15 w16se w16cid w16 w16cex wp14">
   <w:endnote w:type="separator" w:id="-1">
     <w:p>
       <w:pPr>
@@ -1029,7 +1064,7 @@
 </file>
 
 <file path=word/footnotes.xml><?xml version="1.0" encoding="utf-8"?>
-<w:footnotes xmlns:wpc="http://schemas.microsoft.com/office/word/2010/wordprocessingCanvas" xmlns:cx="http://schemas.microsoft.com/office/drawing/2014/chartex" xmlns:cx1="http://schemas.microsoft.com/office/drawing/2015/9/8/chartex" xmlns:cx2="http://schemas.microsoft.com/office/drawing/2015/10/21/chartex" xmlns:cx3="http://schemas.microsoft.com/office/drawing/2016/5/9/chartex" xmlns:cx4="http://schemas.microsoft.com/office/drawing/2016/5/10/chartex" xmlns:cx5="http://schemas.microsoft.com/office/drawing/2016/5/11/chartex" xmlns:cx6="http://schemas.microsoft.com/office/drawing/2016/5/12/chartex" xmlns:cx7="http://schemas.microsoft.com/office/drawing/2016/5/13/chartex" xmlns:cx8="http://schemas.microsoft.com/office/drawing/2016/5/14/chartex" xmlns:mc="http://schemas.openxmlformats.org/markup-compatibility/2006" xmlns:aink="http://schemas.microsoft.com/office/drawing/2016/ink" xmlns:am3d="http://schemas.microsoft.com/office/drawing/2017/model3d" xmlns:o="urn:schemas-microsoft-com:office:office" xmlns:r="http://schemas.openxmlformats.org/officeDocument/2006/relationships" xmlns:m="http://schemas.openxmlformats.org/officeDocument/2006/math" xmlns:v="urn:schemas-microsoft-com:vml" xmlns:wp14="http://schemas.microsoft.com/office/word/2010/wordprocessingDrawing" xmlns:wp="http://schemas.openxmlformats.org/drawingml/2006/wordprocessingDrawing" xmlns:w10="urn:schemas-microsoft-com:office:word" xmlns:w="http://schemas.openxmlformats.org/wordprocessingml/2006/main" xmlns:w14="http://schemas.microsoft.com/office/word/2010/wordml" xmlns:w15="http://schemas.microsoft.com/office/word/2012/wordml" xmlns:w16cid="http://schemas.microsoft.com/office/word/2016/wordml/cid" xmlns:w16se="http://schemas.microsoft.com/office/word/2015/wordml/symex" xmlns:wpg="http://schemas.microsoft.com/office/word/2010/wordprocessingGroup" xmlns:wpi="http://schemas.microsoft.com/office/word/2010/wordprocessingInk" xmlns:wne="http://schemas.microsoft.com/office/word/2006/wordml" xmlns:wps="http://schemas.microsoft.com/office/word/2010/wordprocessingShape" mc:Ignorable="w14 w15 w16se w16cid wp14">
+<w:footnotes xmlns:wpc="http://schemas.microsoft.com/office/word/2010/wordprocessingCanvas" xmlns:cx="http://schemas.microsoft.com/office/drawing/2014/chartex" xmlns:cx1="http://schemas.microsoft.com/office/drawing/2015/9/8/chartex" xmlns:cx2="http://schemas.microsoft.com/office/drawing/2015/10/21/chartex" xmlns:cx3="http://schemas.microsoft.com/office/drawing/2016/5/9/chartex" xmlns:cx4="http://schemas.microsoft.com/office/drawing/2016/5/10/chartex" xmlns:cx5="http://schemas.microsoft.com/office/drawing/2016/5/11/chartex" xmlns:cx6="http://schemas.microsoft.com/office/drawing/2016/5/12/chartex" xmlns:cx7="http://schemas.microsoft.com/office/drawing/2016/5/13/chartex" xmlns:cx8="http://schemas.microsoft.com/office/drawing/2016/5/14/chartex" xmlns:mc="http://schemas.openxmlformats.org/markup-compatibility/2006" xmlns:aink="http://schemas.microsoft.com/office/drawing/2016/ink" xmlns:am3d="http://schemas.microsoft.com/office/drawing/2017/model3d" xmlns:o="urn:schemas-microsoft-com:office:office" xmlns:r="http://schemas.openxmlformats.org/officeDocument/2006/relationships" xmlns:m="http://schemas.openxmlformats.org/officeDocument/2006/math" xmlns:v="urn:schemas-microsoft-com:vml" xmlns:wp14="http://schemas.microsoft.com/office/word/2010/wordprocessingDrawing" xmlns:wp="http://schemas.openxmlformats.org/drawingml/2006/wordprocessingDrawing" xmlns:w10="urn:schemas-microsoft-com:office:word" xmlns:w="http://schemas.openxmlformats.org/wordprocessingml/2006/main" xmlns:w14="http://schemas.microsoft.com/office/word/2010/wordml" xmlns:w15="http://schemas.microsoft.com/office/word/2012/wordml" xmlns:w16cex="http://schemas.microsoft.com/office/word/2018/wordml/cex" xmlns:w16cid="http://schemas.microsoft.com/office/word/2016/wordml/cid" xmlns:w16="http://schemas.microsoft.com/office/word/2018/wordml" xmlns:w16se="http://schemas.microsoft.com/office/word/2015/wordml/symex" xmlns:wpg="http://schemas.microsoft.com/office/word/2010/wordprocessingGroup" xmlns:wpi="http://schemas.microsoft.com/office/word/2010/wordprocessingInk" xmlns:wne="http://schemas.microsoft.com/office/word/2006/wordml" xmlns:wps="http://schemas.microsoft.com/office/word/2010/wordprocessingShape" mc:Ignorable="w14 w15 w16se w16cid w16 w16cex wp14">
   <w:footnote w:type="separator" w:id="-1">
     <w:p>
       <w:pPr>
@@ -1054,7 +1089,7 @@
 </file>
 
 <file path=word/header1.xml><?xml version="1.0" encoding="utf-8"?>
-<w:hdr xmlns:wpc="http://schemas.microsoft.com/office/word/2010/wordprocessingCanvas" xmlns:cx="http://schemas.microsoft.com/office/drawing/2014/chartex" xmlns:cx1="http://schemas.microsoft.com/office/drawing/2015/9/8/chartex" xmlns:cx2="http://schemas.microsoft.com/office/drawing/2015/10/21/chartex" xmlns:cx3="http://schemas.microsoft.com/office/drawing/2016/5/9/chartex" xmlns:cx4="http://schemas.microsoft.com/office/drawing/2016/5/10/chartex" xmlns:cx5="http://schemas.microsoft.com/office/drawing/2016/5/11/chartex" xmlns:cx6="http://schemas.microsoft.com/office/drawing/2016/5/12/chartex" xmlns:cx7="http://schemas.microsoft.com/office/drawing/2016/5/13/chartex" xmlns:cx8="http://schemas.microsoft.com/office/drawing/2016/5/14/chartex" xmlns:mc="http://schemas.openxmlformats.org/markup-compatibility/2006" xmlns:aink="http://schemas.microsoft.com/office/drawing/2016/ink" xmlns:am3d="http://schemas.microsoft.com/office/drawing/2017/model3d" xmlns:o="urn:schemas-microsoft-com:office:office" xmlns:r="http://schemas.openxmlformats.org/officeDocument/2006/relationships" xmlns:m="http://schemas.openxmlformats.org/officeDocument/2006/math" xmlns:v="urn:schemas-microsoft-com:vml" xmlns:wp14="http://schemas.microsoft.com/office/word/2010/wordprocessingDrawing" xmlns:wp="http://schemas.openxmlformats.org/drawingml/2006/wordprocessingDrawing" xmlns:w10="urn:schemas-microsoft-com:office:word" xmlns:w="http://schemas.openxmlformats.org/wordprocessingml/2006/main" xmlns:w14="http://schemas.microsoft.com/office/word/2010/wordml" xmlns:w15="http://schemas.microsoft.com/office/word/2012/wordml" xmlns:w16cid="http://schemas.microsoft.com/office/word/2016/wordml/cid" xmlns:w16se="http://schemas.microsoft.com/office/word/2015/wordml/symex" xmlns:wpg="http://schemas.microsoft.com/office/word/2010/wordprocessingGroup" xmlns:wpi="http://schemas.microsoft.com/office/word/2010/wordprocessingInk" xmlns:wne="http://schemas.microsoft.com/office/word/2006/wordml" xmlns:wps="http://schemas.microsoft.com/office/word/2010/wordprocessingShape" mc:Ignorable="w14 w15 w16se w16cid wp14">
+<w:hdr xmlns:wpc="http://schemas.microsoft.com/office/word/2010/wordprocessingCanvas" xmlns:cx="http://schemas.microsoft.com/office/drawing/2014/chartex" xmlns:cx1="http://schemas.microsoft.com/office/drawing/2015/9/8/chartex" xmlns:cx2="http://schemas.microsoft.com/office/drawing/2015/10/21/chartex" xmlns:cx3="http://schemas.microsoft.com/office/drawing/2016/5/9/chartex" xmlns:cx4="http://schemas.microsoft.com/office/drawing/2016/5/10/chartex" xmlns:cx5="http://schemas.microsoft.com/office/drawing/2016/5/11/chartex" xmlns:cx6="http://schemas.microsoft.com/office/drawing/2016/5/12/chartex" xmlns:cx7="http://schemas.microsoft.com/office/drawing/2016/5/13/chartex" xmlns:cx8="http://schemas.microsoft.com/office/drawing/2016/5/14/chartex" xmlns:mc="http://schemas.openxmlformats.org/markup-compatibility/2006" xmlns:aink="http://schemas.microsoft.com/office/drawing/2016/ink" xmlns:am3d="http://schemas.microsoft.com/office/drawing/2017/model3d" xmlns:o="urn:schemas-microsoft-com:office:office" xmlns:r="http://schemas.openxmlformats.org/officeDocument/2006/relationships" xmlns:m="http://schemas.openxmlformats.org/officeDocument/2006/math" xmlns:v="urn:schemas-microsoft-com:vml" xmlns:wp14="http://schemas.microsoft.com/office/word/2010/wordprocessingDrawing" xmlns:wp="http://schemas.openxmlformats.org/drawingml/2006/wordprocessingDrawing" xmlns:w10="urn:schemas-microsoft-com:office:word" xmlns:w="http://schemas.openxmlformats.org/wordprocessingml/2006/main" xmlns:w14="http://schemas.microsoft.com/office/word/2010/wordml" xmlns:w15="http://schemas.microsoft.com/office/word/2012/wordml" xmlns:w16cex="http://schemas.microsoft.com/office/word/2018/wordml/cex" xmlns:w16cid="http://schemas.microsoft.com/office/word/2016/wordml/cid" xmlns:w16="http://schemas.microsoft.com/office/word/2018/wordml" xmlns:w16se="http://schemas.microsoft.com/office/word/2015/wordml/symex" xmlns:wpg="http://schemas.microsoft.com/office/word/2010/wordprocessingGroup" xmlns:wpi="http://schemas.microsoft.com/office/word/2010/wordprocessingInk" xmlns:wne="http://schemas.microsoft.com/office/word/2006/wordml" xmlns:wps="http://schemas.microsoft.com/office/word/2010/wordprocessingShape" mc:Ignorable="w14 w15 w16se w16cid w16 w16cex wp14">
   <w:p>
     <w:pPr>
       <w:pBdr>
@@ -1260,7 +1295,7 @@
 </file>
 
 <file path=word/numbering.xml><?xml version="1.0" encoding="utf-8"?>
-<w:numbering xmlns:wpc="http://schemas.microsoft.com/office/word/2010/wordprocessingCanvas" xmlns:cx="http://schemas.microsoft.com/office/drawing/2014/chartex" xmlns:cx1="http://schemas.microsoft.com/office/drawing/2015/9/8/chartex" xmlns:cx2="http://schemas.microsoft.com/office/drawing/2015/10/21/chartex" xmlns:cx3="http://schemas.microsoft.com/office/drawing/2016/5/9/chartex" xmlns:cx4="http://schemas.microsoft.com/office/drawing/2016/5/10/chartex" xmlns:cx5="http://schemas.microsoft.com/office/drawing/2016/5/11/chartex" xmlns:cx6="http://schemas.microsoft.com/office/drawing/2016/5/12/chartex" xmlns:cx7="http://schemas.microsoft.com/office/drawing/2016/5/13/chartex" xmlns:cx8="http://schemas.microsoft.com/office/drawing/2016/5/14/chartex" xmlns:mc="http://schemas.openxmlformats.org/markup-compatibility/2006" xmlns:aink="http://schemas.microsoft.com/office/drawing/2016/ink" xmlns:am3d="http://schemas.microsoft.com/office/drawing/2017/model3d" xmlns:o="urn:schemas-microsoft-com:office:office" xmlns:r="http://schemas.openxmlformats.org/officeDocument/2006/relationships" xmlns:m="http://schemas.openxmlformats.org/officeDocument/2006/math" xmlns:v="urn:schemas-microsoft-com:vml" xmlns:wp14="http://schemas.microsoft.com/office/word/2010/wordprocessingDrawing" xmlns:wp="http://schemas.openxmlformats.org/drawingml/2006/wordprocessingDrawing" xmlns:w10="urn:schemas-microsoft-com:office:word" xmlns:w="http://schemas.openxmlformats.org/wordprocessingml/2006/main" xmlns:w14="http://schemas.microsoft.com/office/word/2010/wordml" xmlns:w15="http://schemas.microsoft.com/office/word/2012/wordml" xmlns:w16cid="http://schemas.microsoft.com/office/word/2016/wordml/cid" xmlns:w16se="http://schemas.microsoft.com/office/word/2015/wordml/symex" xmlns:wpg="http://schemas.microsoft.com/office/word/2010/wordprocessingGroup" xmlns:wpi="http://schemas.microsoft.com/office/word/2010/wordprocessingInk" xmlns:wne="http://schemas.microsoft.com/office/word/2006/wordml" xmlns:wps="http://schemas.microsoft.com/office/word/2010/wordprocessingShape" mc:Ignorable="w14 w15 w16se w16cid wp14">
+<w:numbering xmlns:wpc="http://schemas.microsoft.com/office/word/2010/wordprocessingCanvas" xmlns:cx="http://schemas.microsoft.com/office/drawing/2014/chartex" xmlns:cx1="http://schemas.microsoft.com/office/drawing/2015/9/8/chartex" xmlns:cx2="http://schemas.microsoft.com/office/drawing/2015/10/21/chartex" xmlns:cx3="http://schemas.microsoft.com/office/drawing/2016/5/9/chartex" xmlns:cx4="http://schemas.microsoft.com/office/drawing/2016/5/10/chartex" xmlns:cx5="http://schemas.microsoft.com/office/drawing/2016/5/11/chartex" xmlns:cx6="http://schemas.microsoft.com/office/drawing/2016/5/12/chartex" xmlns:cx7="http://schemas.microsoft.com/office/drawing/2016/5/13/chartex" xmlns:cx8="http://schemas.microsoft.com/office/drawing/2016/5/14/chartex" xmlns:mc="http://schemas.openxmlformats.org/markup-compatibility/2006" xmlns:aink="http://schemas.microsoft.com/office/drawing/2016/ink" xmlns:am3d="http://schemas.microsoft.com/office/drawing/2017/model3d" xmlns:o="urn:schemas-microsoft-com:office:office" xmlns:r="http://schemas.openxmlformats.org/officeDocument/2006/relationships" xmlns:m="http://schemas.openxmlformats.org/officeDocument/2006/math" xmlns:v="urn:schemas-microsoft-com:vml" xmlns:wp14="http://schemas.microsoft.com/office/word/2010/wordprocessingDrawing" xmlns:wp="http://schemas.openxmlformats.org/drawingml/2006/wordprocessingDrawing" xmlns:w10="urn:schemas-microsoft-com:office:word" xmlns:w="http://schemas.openxmlformats.org/wordprocessingml/2006/main" xmlns:w14="http://schemas.microsoft.com/office/word/2010/wordml" xmlns:w15="http://schemas.microsoft.com/office/word/2012/wordml" xmlns:w16cex="http://schemas.microsoft.com/office/word/2018/wordml/cex" xmlns:w16cid="http://schemas.microsoft.com/office/word/2016/wordml/cid" xmlns:w16="http://schemas.microsoft.com/office/word/2018/wordml" xmlns:w16se="http://schemas.microsoft.com/office/word/2015/wordml/symex" xmlns:wpg="http://schemas.microsoft.com/office/word/2010/wordprocessingGroup" xmlns:wpi="http://schemas.microsoft.com/office/word/2010/wordprocessingInk" xmlns:wne="http://schemas.microsoft.com/office/word/2006/wordml" xmlns:wps="http://schemas.microsoft.com/office/word/2010/wordprocessingShape" mc:Ignorable="w14 w15 w16se w16cid w16 w16cex wp14">
   <w:abstractNum w:abstractNumId="0" w15:restartNumberingAfterBreak="0">
     <w:nsid w:val="030058B5"/>
     <w:multiLevelType w:val="multilevel"/>
@@ -1729,7 +1764,7 @@
 </file>
 
 <file path=word/styles.xml><?xml version="1.0" encoding="utf-8"?>
-<w:styles xmlns:mc="http://schemas.openxmlformats.org/markup-compatibility/2006" xmlns:r="http://schemas.openxmlformats.org/officeDocument/2006/relationships" xmlns:w="http://schemas.openxmlformats.org/wordprocessingml/2006/main" xmlns:w14="http://schemas.microsoft.com/office/word/2010/wordml" xmlns:w15="http://schemas.microsoft.com/office/word/2012/wordml" xmlns:w16cid="http://schemas.microsoft.com/office/word/2016/wordml/cid" xmlns:w16se="http://schemas.microsoft.com/office/word/2015/wordml/symex" mc:Ignorable="w14 w15 w16se w16cid">
+<w:styles xmlns:mc="http://schemas.openxmlformats.org/markup-compatibility/2006" xmlns:r="http://schemas.openxmlformats.org/officeDocument/2006/relationships" xmlns:w="http://schemas.openxmlformats.org/wordprocessingml/2006/main" xmlns:w14="http://schemas.microsoft.com/office/word/2010/wordml" xmlns:w15="http://schemas.microsoft.com/office/word/2012/wordml" xmlns:w16cex="http://schemas.microsoft.com/office/word/2018/wordml/cex" xmlns:w16cid="http://schemas.microsoft.com/office/word/2016/wordml/cid" xmlns:w16="http://schemas.microsoft.com/office/word/2018/wordml" xmlns:w16se="http://schemas.microsoft.com/office/word/2015/wordml/symex" mc:Ignorable="w14 w15 w16se w16cid w16 w16cex">
   <w:docDefaults>
     <w:rPrDefault>
       <w:rPr>

</xml_diff>